<commit_message>
Docs - Add maquette version
</commit_message>
<xml_diff>
--- a/Docs/Maquettes/Maquettes_verisons.docx
+++ b/Docs/Maquettes/Maquettes_verisons.docx
@@ -25,38 +25,41 @@
           <w:sz w:val="23"/>
           <w:szCs w:val="23"/>
         </w:rPr>
-        <w:t>MSPR CONCEPTION DEVELOPP</w:t>
-      </w:r>
-      <w:r>
+        <w:t>MSPR CONCEPTION DEVELOPPEMENT ET SOLUTION APPLICATIVE</w:t>
+      </w:r>
+    </w:p>
+    <w:p>
+      <w:pPr>
+        <w:spacing w:after="0"/>
+        <w:jc w:val="center"/>
         <w:rPr>
           <w:b/>
           <w:bCs/>
           <w:sz w:val="23"/>
           <w:szCs w:val="23"/>
         </w:rPr>
-        <w:t>E</w:t>
-      </w:r>
-      <w:r>
-        <w:rPr>
-          <w:b/>
-          <w:bCs/>
-          <w:sz w:val="23"/>
-          <w:szCs w:val="23"/>
-        </w:rPr>
-        <w:t>MENT ET SOLUTION APPLICATIVE</w:t>
-      </w:r>
+      </w:pPr>
     </w:p>
     <w:p>
       <w:pPr>
         <w:spacing w:after="0"/>
         <w:jc w:val="center"/>
         <w:rPr>
-          <w:b/>
-          <w:bCs/>
-          <w:sz w:val="23"/>
-          <w:szCs w:val="23"/>
-        </w:rPr>
-      </w:pPr>
+          <w:bCs/>
+          <w:sz w:val="23"/>
+          <w:szCs w:val="23"/>
+          <w:u w:val="single"/>
+        </w:rPr>
+      </w:pPr>
+      <w:r>
+        <w:rPr>
+          <w:bCs/>
+          <w:sz w:val="23"/>
+          <w:szCs w:val="23"/>
+          <w:u w:val="single"/>
+        </w:rPr>
+        <w:t>Maquettes</w:t>
+      </w:r>
     </w:p>
     <w:p>
       <w:pPr>
@@ -69,36 +72,686 @@
           <w:u w:val="single"/>
         </w:rPr>
       </w:pPr>
-      <w:r>
-        <w:rPr>
-          <w:bCs/>
-          <w:sz w:val="23"/>
-          <w:szCs w:val="23"/>
-          <w:u w:val="single"/>
-        </w:rPr>
-        <w:t>Maquettes</w:t>
-      </w:r>
-    </w:p>
-    <w:p>
-      <w:pPr>
-        <w:spacing w:after="0"/>
-        <w:rPr>
-          <w:bCs/>
-          <w:sz w:val="23"/>
-          <w:szCs w:val="23"/>
-          <w:u w:val="single"/>
-        </w:rPr>
-      </w:pPr>
-    </w:p>
-    <w:p>
-      <w:pPr>
-        <w:spacing w:after="0"/>
-        <w:rPr>
+    </w:p>
+    <w:p>
+      <w:pPr>
+        <w:spacing w:after="0"/>
+        <w:jc w:val="center"/>
+        <w:rPr>
+          <w:bCs/>
+          <w:sz w:val="23"/>
+          <w:szCs w:val="23"/>
+          <w:u w:val="single"/>
+        </w:rPr>
+      </w:pPr>
+      <w:r>
+        <w:rPr>
+          <w:bCs/>
+          <w:sz w:val="23"/>
+          <w:szCs w:val="23"/>
+          <w:u w:val="single"/>
+        </w:rPr>
+        <w:t xml:space="preserve">OUTIL POUR FAIRE LES </w:t>
+      </w:r>
+      <w:proofErr w:type="gramStart"/>
+      <w:r>
+        <w:rPr>
+          <w:bCs/>
+          <w:sz w:val="23"/>
+          <w:szCs w:val="23"/>
+          <w:u w:val="single"/>
+        </w:rPr>
+        <w:t>MAQUETTES:</w:t>
+      </w:r>
+      <w:proofErr w:type="gramEnd"/>
+      <w:r>
+        <w:rPr>
+          <w:bCs/>
+          <w:sz w:val="23"/>
+          <w:szCs w:val="23"/>
+          <w:u w:val="single"/>
+        </w:rPr>
+        <w:t xml:space="preserve"> </w:t>
+      </w:r>
+      <w:proofErr w:type="spellStart"/>
+      <w:r>
+        <w:rPr>
+          <w:rFonts w:ascii="Calibri" w:hAnsi="Calibri" w:cs="Calibri"/>
+          <w:sz w:val="24"/>
+          <w:szCs w:val="24"/>
+        </w:rPr>
+        <w:t>Balsamiq</w:t>
+      </w:r>
+      <w:proofErr w:type="spellEnd"/>
+      <w:r>
+        <w:rPr>
+          <w:rFonts w:ascii="Calibri" w:hAnsi="Calibri" w:cs="Calibri"/>
+          <w:sz w:val="24"/>
+          <w:szCs w:val="24"/>
+        </w:rPr>
+        <w:t xml:space="preserve"> </w:t>
+      </w:r>
+      <w:proofErr w:type="spellStart"/>
+      <w:r>
+        <w:rPr>
+          <w:rFonts w:ascii="Calibri" w:hAnsi="Calibri" w:cs="Calibri"/>
+          <w:sz w:val="24"/>
+          <w:szCs w:val="24"/>
+        </w:rPr>
+        <w:t>Mockup</w:t>
+      </w:r>
+      <w:proofErr w:type="spellEnd"/>
+    </w:p>
+    <w:p>
+      <w:pPr>
+        <w:spacing w:after="0"/>
+        <w:rPr>
+          <w:bCs/>
+          <w:sz w:val="23"/>
+          <w:szCs w:val="23"/>
+          <w:u w:val="single"/>
+        </w:rPr>
+      </w:pPr>
+    </w:p>
+    <w:p>
+      <w:pPr>
+        <w:spacing w:after="0"/>
+        <w:rPr>
+          <w:bCs/>
+          <w:sz w:val="23"/>
+          <w:szCs w:val="23"/>
+          <w:u w:val="single"/>
+        </w:rPr>
+      </w:pPr>
+    </w:p>
+    <w:p>
+      <w:pPr>
+        <w:spacing w:after="0"/>
+        <w:rPr>
+          <w:bCs/>
+          <w:sz w:val="23"/>
+          <w:szCs w:val="23"/>
+          <w:u w:val="single"/>
+        </w:rPr>
+      </w:pPr>
+      <w:r>
+        <w:rPr>
+          <w:bCs/>
+          <w:sz w:val="23"/>
+          <w:szCs w:val="23"/>
+          <w:u w:val="single"/>
+        </w:rPr>
+        <w:t xml:space="preserve">Accueil de </w:t>
+      </w:r>
+      <w:proofErr w:type="gramStart"/>
+      <w:r>
+        <w:rPr>
+          <w:bCs/>
+          <w:sz w:val="23"/>
+          <w:szCs w:val="23"/>
+          <w:u w:val="single"/>
+        </w:rPr>
+        <w:t>l’application:</w:t>
+      </w:r>
+      <w:proofErr w:type="gramEnd"/>
+    </w:p>
+    <w:p>
+      <w:pPr>
+        <w:spacing w:after="0"/>
+        <w:rPr>
+          <w:bCs/>
+          <w:noProof/>
+          <w:sz w:val="23"/>
+          <w:szCs w:val="23"/>
+          <w:u w:val="single"/>
+        </w:rPr>
+      </w:pPr>
+    </w:p>
+    <w:p>
+      <w:pPr>
+        <w:spacing w:after="0"/>
+        <w:jc w:val="center"/>
+        <w:rPr>
+          <w:bCs/>
+          <w:sz w:val="23"/>
+          <w:szCs w:val="23"/>
+          <w:u w:val="single"/>
+        </w:rPr>
+      </w:pPr>
+      <w:r>
+        <w:rPr>
+          <w:bCs/>
+          <w:noProof/>
+          <w:sz w:val="23"/>
+          <w:szCs w:val="23"/>
+          <w:u w:val="single"/>
+        </w:rPr>
+        <w:drawing>
+          <wp:inline distT="0" distB="0" distL="0" distR="0">
+            <wp:extent cx="2143125" cy="2762249"/>
+            <wp:effectExtent l="0" t="0" r="0" b="635"/>
+            <wp:docPr id="1" name="Image 1"/>
+            <wp:cNvGraphicFramePr>
+              <a:graphicFrameLocks xmlns:a="http://schemas.openxmlformats.org/drawingml/2006/main" noChangeAspect="1"/>
+            </wp:cNvGraphicFramePr>
+            <a:graphic xmlns:a="http://schemas.openxmlformats.org/drawingml/2006/main">
+              <a:graphicData uri="http://schemas.openxmlformats.org/drawingml/2006/picture">
+                <pic:pic xmlns:pic="http://schemas.openxmlformats.org/drawingml/2006/picture">
+                  <pic:nvPicPr>
+                    <pic:cNvPr id="1" name="accueil.jpg"/>
+                    <pic:cNvPicPr/>
+                  </pic:nvPicPr>
+                  <pic:blipFill rotWithShape="1">
+                    <a:blip r:embed="rId4">
+                      <a:extLst>
+                        <a:ext uri="{28A0092B-C50C-407E-A947-70E740481C1C}">
+                          <a14:useLocalDpi xmlns:a14="http://schemas.microsoft.com/office/drawing/2010/main" val="0"/>
+                        </a:ext>
+                      </a:extLst>
+                    </a:blip>
+                    <a:srcRect l="3812" t="16635" r="10420" b="24539"/>
+                    <a:stretch/>
+                  </pic:blipFill>
+                  <pic:spPr bwMode="auto">
+                    <a:xfrm>
+                      <a:off x="0" y="0"/>
+                      <a:ext cx="2150998" cy="2772397"/>
+                    </a:xfrm>
+                    <a:prstGeom prst="rect">
+                      <a:avLst/>
+                    </a:prstGeom>
+                    <a:ln>
+                      <a:noFill/>
+                    </a:ln>
+                    <a:extLst>
+                      <a:ext uri="{53640926-AAD7-44D8-BBD7-CCE9431645EC}">
+                        <a14:shadowObscured xmlns:a14="http://schemas.microsoft.com/office/drawing/2010/main"/>
+                      </a:ext>
+                    </a:extLst>
+                  </pic:spPr>
+                </pic:pic>
+              </a:graphicData>
+            </a:graphic>
+          </wp:inline>
+        </w:drawing>
+      </w:r>
+    </w:p>
+    <w:p>
+      <w:pPr>
+        <w:spacing w:after="0"/>
+        <w:jc w:val="center"/>
+        <w:rPr>
+          <w:bCs/>
+          <w:sz w:val="23"/>
+          <w:szCs w:val="23"/>
+          <w:u w:val="single"/>
+        </w:rPr>
+      </w:pPr>
+    </w:p>
+    <w:p>
+      <w:pPr>
+        <w:spacing w:after="0"/>
+        <w:jc w:val="center"/>
+        <w:rPr>
+          <w:bCs/>
+          <w:sz w:val="23"/>
+          <w:szCs w:val="23"/>
+          <w:u w:val="single"/>
+        </w:rPr>
+      </w:pPr>
+    </w:p>
+    <w:p>
+      <w:pPr>
+        <w:spacing w:after="0"/>
+        <w:rPr>
+          <w:bCs/>
+          <w:sz w:val="23"/>
+          <w:szCs w:val="23"/>
+          <w:u w:val="single"/>
+        </w:rPr>
+      </w:pPr>
+      <w:r>
+        <w:rPr>
+          <w:bCs/>
+          <w:sz w:val="23"/>
+          <w:szCs w:val="23"/>
+          <w:u w:val="single"/>
+        </w:rPr>
+        <w:t>1</w:t>
+      </w:r>
+      <w:r>
+        <w:rPr>
+          <w:bCs/>
+          <w:sz w:val="23"/>
+          <w:szCs w:val="23"/>
+          <w:u w:val="single"/>
+          <w:vertAlign w:val="superscript"/>
+        </w:rPr>
+        <w:t>ère</w:t>
+      </w:r>
+      <w:r>
+        <w:rPr>
+          <w:bCs/>
+          <w:sz w:val="23"/>
+          <w:szCs w:val="23"/>
+          <w:u w:val="single"/>
+        </w:rPr>
+        <w:t xml:space="preserve"> </w:t>
+      </w:r>
+      <w:proofErr w:type="gramStart"/>
+      <w:r>
+        <w:rPr>
+          <w:bCs/>
+          <w:sz w:val="23"/>
+          <w:szCs w:val="23"/>
+          <w:u w:val="single"/>
+        </w:rPr>
+        <w:t>version:</w:t>
+      </w:r>
+      <w:proofErr w:type="gramEnd"/>
+    </w:p>
+    <w:p>
+      <w:pPr>
+        <w:spacing w:after="0"/>
+        <w:rPr>
+          <w:bCs/>
+          <w:noProof/>
+          <w:sz w:val="23"/>
+          <w:szCs w:val="23"/>
+          <w:u w:val="single"/>
+        </w:rPr>
+      </w:pPr>
+    </w:p>
+    <w:p>
+      <w:pPr>
+        <w:spacing w:after="0"/>
+        <w:jc w:val="center"/>
+        <w:rPr>
+          <w:bCs/>
+          <w:noProof/>
+          <w:sz w:val="23"/>
+          <w:szCs w:val="23"/>
+          <w:u w:val="single"/>
+        </w:rPr>
+      </w:pPr>
+      <w:r>
+        <w:rPr>
+          <w:bCs/>
+          <w:noProof/>
+          <w:sz w:val="23"/>
+          <w:szCs w:val="23"/>
+          <w:u w:val="single"/>
+        </w:rPr>
+        <w:drawing>
+          <wp:inline distT="0" distB="0" distL="0" distR="0">
+            <wp:extent cx="1992416" cy="3048000"/>
+            <wp:effectExtent l="0" t="0" r="8255" b="0"/>
+            <wp:docPr id="2" name="Image 2"/>
+            <wp:cNvGraphicFramePr>
+              <a:graphicFrameLocks xmlns:a="http://schemas.openxmlformats.org/drawingml/2006/main" noChangeAspect="1"/>
+            </wp:cNvGraphicFramePr>
+            <a:graphic xmlns:a="http://schemas.openxmlformats.org/drawingml/2006/main">
+              <a:graphicData uri="http://schemas.openxmlformats.org/drawingml/2006/picture">
+                <pic:pic xmlns:pic="http://schemas.openxmlformats.org/drawingml/2006/picture">
+                  <pic:nvPicPr>
+                    <pic:cNvPr id="2" name="les versions.jpg"/>
+                    <pic:cNvPicPr/>
+                  </pic:nvPicPr>
+                  <pic:blipFill rotWithShape="1">
+                    <a:blip r:embed="rId5">
+                      <a:extLst>
+                        <a:ext uri="{28A0092B-C50C-407E-A947-70E740481C1C}">
+                          <a14:useLocalDpi xmlns:a14="http://schemas.microsoft.com/office/drawing/2010/main" val="0"/>
+                        </a:ext>
+                      </a:extLst>
+                    </a:blip>
+                    <a:srcRect t="23149" r="73785" b="23379"/>
+                    <a:stretch/>
+                  </pic:blipFill>
+                  <pic:spPr bwMode="auto">
+                    <a:xfrm>
+                      <a:off x="0" y="0"/>
+                      <a:ext cx="2007233" cy="3070667"/>
+                    </a:xfrm>
+                    <a:prstGeom prst="rect">
+                      <a:avLst/>
+                    </a:prstGeom>
+                    <a:ln>
+                      <a:noFill/>
+                    </a:ln>
+                    <a:extLst>
+                      <a:ext uri="{53640926-AAD7-44D8-BBD7-CCE9431645EC}">
+                        <a14:shadowObscured xmlns:a14="http://schemas.microsoft.com/office/drawing/2010/main"/>
+                      </a:ext>
+                    </a:extLst>
+                  </pic:spPr>
+                </pic:pic>
+              </a:graphicData>
+            </a:graphic>
+          </wp:inline>
+        </w:drawing>
+      </w:r>
+    </w:p>
+    <w:p>
+      <w:pPr>
+        <w:spacing w:after="0"/>
+        <w:rPr>
+          <w:bCs/>
+          <w:noProof/>
+          <w:sz w:val="23"/>
+          <w:szCs w:val="23"/>
+          <w:u w:val="single"/>
+        </w:rPr>
+      </w:pPr>
+    </w:p>
+    <w:p>
+      <w:pPr>
+        <w:spacing w:after="0"/>
+        <w:rPr>
+          <w:bCs/>
+          <w:noProof/>
+          <w:sz w:val="23"/>
+          <w:szCs w:val="23"/>
+          <w:u w:val="single"/>
+        </w:rPr>
+      </w:pPr>
+      <w:r>
+        <w:rPr>
+          <w:bCs/>
+          <w:noProof/>
+          <w:sz w:val="23"/>
+          <w:szCs w:val="23"/>
+          <w:u w:val="single"/>
+        </w:rPr>
+        <w:lastRenderedPageBreak/>
+        <w:t>2</w:t>
+      </w:r>
+      <w:r>
+        <w:rPr>
+          <w:bCs/>
+          <w:noProof/>
+          <w:sz w:val="23"/>
+          <w:szCs w:val="23"/>
+          <w:u w:val="single"/>
+          <w:vertAlign w:val="superscript"/>
+        </w:rPr>
+        <w:t>ème</w:t>
+      </w:r>
+      <w:r>
+        <w:rPr>
+          <w:bCs/>
+          <w:noProof/>
+          <w:sz w:val="23"/>
+          <w:szCs w:val="23"/>
+          <w:u w:val="single"/>
+        </w:rPr>
+        <w:t xml:space="preserve"> version:</w:t>
+      </w:r>
+    </w:p>
+    <w:p>
+      <w:pPr>
+        <w:spacing w:after="0"/>
+        <w:rPr>
+          <w:bCs/>
+          <w:noProof/>
+          <w:sz w:val="23"/>
+          <w:szCs w:val="23"/>
           <w:u w:val="single"/>
         </w:rPr>
       </w:pPr>
       <w:bookmarkStart w:id="0" w:name="_GoBack"/>
       <w:bookmarkEnd w:id="0"/>
+    </w:p>
+    <w:p>
+      <w:pPr>
+        <w:spacing w:after="0"/>
+        <w:rPr>
+          <w:bCs/>
+          <w:noProof/>
+          <w:sz w:val="23"/>
+          <w:szCs w:val="23"/>
+          <w:u w:val="single"/>
+        </w:rPr>
+      </w:pPr>
+    </w:p>
+    <w:p>
+      <w:pPr>
+        <w:spacing w:after="0"/>
+        <w:jc w:val="center"/>
+        <w:rPr>
+          <w:bCs/>
+          <w:noProof/>
+          <w:sz w:val="23"/>
+          <w:szCs w:val="23"/>
+          <w:u w:val="single"/>
+        </w:rPr>
+      </w:pPr>
+      <w:r>
+        <w:rPr>
+          <w:bCs/>
+          <w:noProof/>
+          <w:sz w:val="23"/>
+          <w:szCs w:val="23"/>
+          <w:u w:val="single"/>
+        </w:rPr>
+        <w:drawing>
+          <wp:inline distT="0" distB="0" distL="0" distR="0" wp14:anchorId="1D8417E6" wp14:editId="6F958BB9">
+            <wp:extent cx="4162425" cy="3581622"/>
+            <wp:effectExtent l="0" t="0" r="0" b="0"/>
+            <wp:docPr id="3" name="Image 3"/>
+            <wp:cNvGraphicFramePr>
+              <a:graphicFrameLocks xmlns:a="http://schemas.openxmlformats.org/drawingml/2006/main" noChangeAspect="1"/>
+            </wp:cNvGraphicFramePr>
+            <a:graphic xmlns:a="http://schemas.openxmlformats.org/drawingml/2006/main">
+              <a:graphicData uri="http://schemas.openxmlformats.org/drawingml/2006/picture">
+                <pic:pic xmlns:pic="http://schemas.openxmlformats.org/drawingml/2006/picture">
+                  <pic:nvPicPr>
+                    <pic:cNvPr id="3" name="les versions.jpg"/>
+                    <pic:cNvPicPr/>
+                  </pic:nvPicPr>
+                  <pic:blipFill rotWithShape="1">
+                    <a:blip r:embed="rId5">
+                      <a:extLst>
+                        <a:ext uri="{28A0092B-C50C-407E-A947-70E740481C1C}">
+                          <a14:useLocalDpi xmlns:a14="http://schemas.microsoft.com/office/drawing/2010/main" val="0"/>
+                        </a:ext>
+                      </a:extLst>
+                    </a:blip>
+                    <a:srcRect l="25694" t="24769" r="29514" b="23842"/>
+                    <a:stretch/>
+                  </pic:blipFill>
+                  <pic:spPr bwMode="auto">
+                    <a:xfrm>
+                      <a:off x="0" y="0"/>
+                      <a:ext cx="4169394" cy="3587618"/>
+                    </a:xfrm>
+                    <a:prstGeom prst="rect">
+                      <a:avLst/>
+                    </a:prstGeom>
+                    <a:ln>
+                      <a:noFill/>
+                    </a:ln>
+                    <a:extLst>
+                      <a:ext uri="{53640926-AAD7-44D8-BBD7-CCE9431645EC}">
+                        <a14:shadowObscured xmlns:a14="http://schemas.microsoft.com/office/drawing/2010/main"/>
+                      </a:ext>
+                    </a:extLst>
+                  </pic:spPr>
+                </pic:pic>
+              </a:graphicData>
+            </a:graphic>
+          </wp:inline>
+        </w:drawing>
+      </w:r>
+    </w:p>
+    <w:p>
+      <w:pPr>
+        <w:spacing w:after="0"/>
+        <w:jc w:val="center"/>
+        <w:rPr>
+          <w:bCs/>
+          <w:noProof/>
+          <w:sz w:val="23"/>
+          <w:szCs w:val="23"/>
+          <w:u w:val="single"/>
+        </w:rPr>
+      </w:pPr>
+    </w:p>
+    <w:p>
+      <w:pPr>
+        <w:spacing w:after="0"/>
+        <w:rPr>
+          <w:bCs/>
+          <w:noProof/>
+          <w:sz w:val="23"/>
+          <w:szCs w:val="23"/>
+          <w:u w:val="single"/>
+        </w:rPr>
+      </w:pPr>
+    </w:p>
+    <w:p>
+      <w:pPr>
+        <w:spacing w:after="0"/>
+        <w:rPr>
+          <w:bCs/>
+          <w:noProof/>
+          <w:sz w:val="23"/>
+          <w:szCs w:val="23"/>
+          <w:u w:val="single"/>
+        </w:rPr>
+      </w:pPr>
+    </w:p>
+    <w:p>
+      <w:pPr>
+        <w:spacing w:after="0"/>
+        <w:rPr>
+          <w:bCs/>
+          <w:noProof/>
+          <w:sz w:val="23"/>
+          <w:szCs w:val="23"/>
+          <w:u w:val="single"/>
+        </w:rPr>
+      </w:pPr>
+      <w:r>
+        <w:rPr>
+          <w:bCs/>
+          <w:noProof/>
+          <w:sz w:val="23"/>
+          <w:szCs w:val="23"/>
+          <w:u w:val="single"/>
+        </w:rPr>
+        <w:t>3</w:t>
+      </w:r>
+      <w:r>
+        <w:rPr>
+          <w:bCs/>
+          <w:noProof/>
+          <w:sz w:val="23"/>
+          <w:szCs w:val="23"/>
+          <w:u w:val="single"/>
+          <w:vertAlign w:val="superscript"/>
+        </w:rPr>
+        <w:t>ème</w:t>
+      </w:r>
+      <w:r>
+        <w:rPr>
+          <w:bCs/>
+          <w:noProof/>
+          <w:sz w:val="23"/>
+          <w:szCs w:val="23"/>
+          <w:u w:val="single"/>
+        </w:rPr>
+        <w:t xml:space="preserve"> version:</w:t>
+      </w:r>
+    </w:p>
+    <w:p>
+      <w:pPr>
+        <w:spacing w:after="0"/>
+        <w:rPr>
+          <w:bCs/>
+          <w:noProof/>
+          <w:sz w:val="23"/>
+          <w:szCs w:val="23"/>
+          <w:u w:val="single"/>
+        </w:rPr>
+      </w:pPr>
+    </w:p>
+    <w:p>
+      <w:pPr>
+        <w:spacing w:after="0"/>
+        <w:rPr>
+          <w:bCs/>
+          <w:sz w:val="23"/>
+          <w:szCs w:val="23"/>
+          <w:u w:val="single"/>
+        </w:rPr>
+      </w:pPr>
+    </w:p>
+    <w:p>
+      <w:pPr>
+        <w:spacing w:after="0"/>
+        <w:jc w:val="center"/>
+        <w:rPr>
+          <w:u w:val="single"/>
+        </w:rPr>
+      </w:pPr>
+      <w:r>
+        <w:rPr>
+          <w:bCs/>
+          <w:noProof/>
+          <w:sz w:val="23"/>
+          <w:szCs w:val="23"/>
+          <w:u w:val="single"/>
+        </w:rPr>
+        <w:drawing>
+          <wp:inline distT="0" distB="0" distL="0" distR="0" wp14:anchorId="164201EC" wp14:editId="7D508390">
+            <wp:extent cx="2638157" cy="3286125"/>
+            <wp:effectExtent l="0" t="0" r="0" b="0"/>
+            <wp:docPr id="4" name="Image 4"/>
+            <wp:cNvGraphicFramePr>
+              <a:graphicFrameLocks xmlns:a="http://schemas.openxmlformats.org/drawingml/2006/main" noChangeAspect="1"/>
+            </wp:cNvGraphicFramePr>
+            <a:graphic xmlns:a="http://schemas.openxmlformats.org/drawingml/2006/main">
+              <a:graphicData uri="http://schemas.openxmlformats.org/drawingml/2006/picture">
+                <pic:pic xmlns:pic="http://schemas.openxmlformats.org/drawingml/2006/picture">
+                  <pic:nvPicPr>
+                    <pic:cNvPr id="4" name="les versions.jpg"/>
+                    <pic:cNvPicPr/>
+                  </pic:nvPicPr>
+                  <pic:blipFill rotWithShape="1">
+                    <a:blip r:embed="rId5">
+                      <a:extLst>
+                        <a:ext uri="{28A0092B-C50C-407E-A947-70E740481C1C}">
+                          <a14:useLocalDpi xmlns:a14="http://schemas.microsoft.com/office/drawing/2010/main" val="0"/>
+                        </a:ext>
+                      </a:extLst>
+                    </a:blip>
+                    <a:srcRect l="70312" t="27315" b="23380"/>
+                    <a:stretch/>
+                  </pic:blipFill>
+                  <pic:spPr bwMode="auto">
+                    <a:xfrm>
+                      <a:off x="0" y="0"/>
+                      <a:ext cx="2662654" cy="3316639"/>
+                    </a:xfrm>
+                    <a:prstGeom prst="rect">
+                      <a:avLst/>
+                    </a:prstGeom>
+                    <a:ln>
+                      <a:noFill/>
+                    </a:ln>
+                    <a:extLst>
+                      <a:ext uri="{53640926-AAD7-44D8-BBD7-CCE9431645EC}">
+                        <a14:shadowObscured xmlns:a14="http://schemas.microsoft.com/office/drawing/2010/main"/>
+                      </a:ext>
+                    </a:extLst>
+                  </pic:spPr>
+                </pic:pic>
+              </a:graphicData>
+            </a:graphic>
+          </wp:inline>
+        </w:drawing>
+      </w:r>
     </w:p>
     <w:sectPr>
       <w:pgSz w:w="11906" w:h="16838"/>

</xml_diff>